<commit_message>
Placeholder Interviews List and Modal
Interviews tab now goes to a set of buttons to take you to different buttons. This is just a placeholder until I get a design to work with for the list page. Clicking the buttons pops up interview in a modal.
</commit_message>
<xml_diff>
--- a/NASCA-site/db/data/interviews/transcripts/docx/Catawba_George-Landrum-Mar-22-1983_Tape3.docx
+++ b/NASCA-site/db/data/interviews/transcripts/docx/Catawba_George-Landrum-Mar-22-1983_Tape3.docx
@@ -29,7 +29,15 @@
       </w:pPr>
       <w:r>
         <w:rPr/>
-        <w:t>Catawba_George-Landrum-Mar-22-1983_Tape2_64kbs.mp3</w:t>
+        <w:t>Catawba_George-Landrum-Mar-22-1983_Tape</w:t>
+      </w:r>
+      <w:r>
+        <w:rPr/>
+        <w:t>3</w:t>
+      </w:r>
+      <w:r>
+        <w:rPr/>
+        <w:t>_64kbs.mp3</w:t>
       </w:r>
     </w:p>
     <w:p>
@@ -5270,7 +5278,7 @@
         <w:docPartGallery w:val="Page Numbers (Bottom of Page)"/>
         <w:docPartUnique w:val="true"/>
       </w:docPartObj>
-      <w:id w:val="970081153"/>
+      <w:id w:val="1484078010"/>
     </w:sdtPr>
     <w:sdtContent>
       <w:p>

</xml_diff>